<commit_message>
Updated Intro's for sequence diagrams
</commit_message>
<xml_diff>
--- a/Stakeholders.docx
+++ b/Stakeholders.docx
@@ -709,6 +709,56 @@
           <w:szCs w:val="24"/>
         </w:rPr>
         <w:t>Setup</w:t>
+      </w:r>
+    </w:p>
+    <w:p>
+      <w:pPr>
+        <w:ind w:left="720"/>
+        <w:rPr>
+          <w:rFonts w:ascii="Times New Roman" w:hAnsi="Times New Roman" w:cs="Times New Roman"/>
+          <w:sz w:val="24"/>
+          <w:szCs w:val="24"/>
+        </w:rPr>
+      </w:pPr>
+      <w:r>
+        <w:rPr>
+          <w:rFonts w:ascii="Times New Roman" w:hAnsi="Times New Roman" w:cs="Times New Roman"/>
+          <w:sz w:val="24"/>
+          <w:szCs w:val="24"/>
+        </w:rPr>
+        <w:t>Below is the sequence diagram for</w:t>
+      </w:r>
+      <w:r>
+        <w:rPr>
+          <w:rFonts w:ascii="Times New Roman" w:hAnsi="Times New Roman" w:cs="Times New Roman"/>
+          <w:sz w:val="24"/>
+          <w:szCs w:val="24"/>
+        </w:rPr>
+        <w:t xml:space="preserve"> the setup sequence of the VPS</w:t>
+      </w:r>
+      <w:r>
+        <w:rPr>
+          <w:rFonts w:ascii="Times New Roman" w:hAnsi="Times New Roman" w:cs="Times New Roman"/>
+          <w:sz w:val="24"/>
+          <w:szCs w:val="24"/>
+        </w:rPr>
+        <w:t>. Thi</w:t>
+      </w:r>
+      <w:r>
+        <w:rPr>
+          <w:rFonts w:ascii="Times New Roman" w:hAnsi="Times New Roman" w:cs="Times New Roman"/>
+          <w:sz w:val="24"/>
+          <w:szCs w:val="24"/>
+        </w:rPr>
+        <w:t>s sequence occurs when the VPS</w:t>
+      </w:r>
+      <w:r>
+        <w:rPr>
+          <w:rFonts w:ascii="Times New Roman" w:hAnsi="Times New Roman" w:cs="Times New Roman"/>
+          <w:sz w:val="24"/>
+          <w:szCs w:val="24"/>
+        </w:rPr>
+        <w:t xml:space="preserve"> is placed within the 1ft by 1ft square and is waiting to start the competition.</w:t>
       </w:r>
     </w:p>
     <w:p>
@@ -809,10 +859,61 @@
       <w:r>
         <w:rPr>
           <w:rFonts w:ascii="Times New Roman" w:hAnsi="Times New Roman" w:cs="Times New Roman"/>
+          <w:sz w:val="24"/>
+          <w:szCs w:val="24"/>
+        </w:rPr>
+        <w:t xml:space="preserve">Below is a sequence diagram for the navigation sequence of </w:t>
+      </w:r>
+      <w:r>
+        <w:rPr>
+          <w:rFonts w:ascii="Times New Roman" w:hAnsi="Times New Roman" w:cs="Times New Roman"/>
+          <w:sz w:val="24"/>
+          <w:szCs w:val="24"/>
+        </w:rPr>
+        <w:t>the VPS</w:t>
+      </w:r>
+      <w:r>
+        <w:rPr>
+          <w:rFonts w:ascii="Times New Roman" w:hAnsi="Times New Roman" w:cs="Times New Roman"/>
+          <w:sz w:val="24"/>
+          <w:szCs w:val="24"/>
+        </w:rPr>
+        <w:t xml:space="preserve">. This sequence occurs </w:t>
+      </w:r>
+      <w:r>
+        <w:rPr>
+          <w:rFonts w:ascii="Times New Roman" w:hAnsi="Times New Roman" w:cs="Times New Roman"/>
+          <w:sz w:val="24"/>
+          <w:szCs w:val="24"/>
+        </w:rPr>
+        <w:t>when the VPS</w:t>
+      </w:r>
+      <w:r>
+        <w:rPr>
+          <w:rFonts w:ascii="Times New Roman" w:hAnsi="Times New Roman" w:cs="Times New Roman"/>
+          <w:sz w:val="24"/>
+          <w:szCs w:val="24"/>
+        </w:rPr>
+        <w:t xml:space="preserve"> starts, and between each of the challenges.</w:t>
+      </w:r>
+    </w:p>
+    <w:p>
+      <w:pPr>
+        <w:ind w:left="720"/>
+        <w:rPr>
+          <w:rFonts w:ascii="Times New Roman" w:hAnsi="Times New Roman" w:cs="Times New Roman"/>
+          <w:sz w:val="24"/>
+          <w:szCs w:val="24"/>
+        </w:rPr>
+      </w:pPr>
+      <w:r>
+        <w:rPr>
+          <w:rFonts w:ascii="Times New Roman" w:hAnsi="Times New Roman" w:cs="Times New Roman"/>
           <w:noProof/>
           <w:sz w:val="24"/>
           <w:szCs w:val="24"/>
         </w:rPr>
+        <w:lastRenderedPageBreak/>
         <w:drawing>
           <wp:inline distT="0" distB="0" distL="0" distR="0" wp14:anchorId="69AAAE8F" wp14:editId="53F7813C">
             <wp:extent cx="4785360" cy="1851660"/>
@@ -862,8 +963,6 @@
           </wp:inline>
         </w:drawing>
       </w:r>
-      <w:bookmarkStart w:id="0" w:name="_GoBack"/>
-      <w:bookmarkEnd w:id="0"/>
     </w:p>
     <w:p>
       <w:pPr>
@@ -905,11 +1004,52 @@
       <w:r>
         <w:rPr>
           <w:rFonts w:ascii="Times New Roman" w:hAnsi="Times New Roman" w:cs="Times New Roman"/>
+          <w:sz w:val="24"/>
+          <w:szCs w:val="24"/>
+        </w:rPr>
+        <w:t xml:space="preserve">Below is a sequence diagram for </w:t>
+      </w:r>
+      <w:r>
+        <w:rPr>
+          <w:rFonts w:ascii="Times New Roman" w:hAnsi="Times New Roman" w:cs="Times New Roman"/>
+          <w:sz w:val="24"/>
+          <w:szCs w:val="24"/>
+        </w:rPr>
+        <w:t>VPS</w:t>
+      </w:r>
+      <w:r>
+        <w:rPr>
+          <w:rFonts w:ascii="Times New Roman" w:hAnsi="Times New Roman" w:cs="Times New Roman"/>
+          <w:sz w:val="24"/>
+          <w:szCs w:val="24"/>
+        </w:rPr>
+        <w:t xml:space="preserve"> to complete the Simon challenge</w:t>
+      </w:r>
+      <w:r>
+        <w:rPr>
+          <w:rFonts w:ascii="Times New Roman" w:hAnsi="Times New Roman" w:cs="Times New Roman"/>
+          <w:sz w:val="24"/>
+          <w:szCs w:val="24"/>
+        </w:rPr>
+        <w:t xml:space="preserve">. </w:t>
+      </w:r>
+    </w:p>
+    <w:p>
+      <w:pPr>
+        <w:ind w:left="720"/>
+        <w:rPr>
+          <w:rFonts w:ascii="Times New Roman" w:hAnsi="Times New Roman" w:cs="Times New Roman"/>
+          <w:sz w:val="24"/>
+          <w:szCs w:val="24"/>
+        </w:rPr>
+      </w:pPr>
+      <w:r>
+        <w:rPr>
+          <w:rFonts w:ascii="Times New Roman" w:hAnsi="Times New Roman" w:cs="Times New Roman"/>
           <w:noProof/>
           <w:sz w:val="24"/>
           <w:szCs w:val="24"/>
         </w:rPr>
-        <w:lastRenderedPageBreak/>
         <w:drawing>
           <wp:inline distT="0" distB="0" distL="0" distR="0" wp14:anchorId="09500F68" wp14:editId="5F6BD069">
             <wp:extent cx="4785360" cy="4023360"/>
@@ -979,12 +1119,33 @@
           <w:szCs w:val="24"/>
         </w:rPr>
       </w:pPr>
-      <w:r>
-        <w:rPr>
-          <w:rFonts w:ascii="Times New Roman" w:hAnsi="Times New Roman" w:cs="Times New Roman"/>
-          <w:sz w:val="24"/>
-          <w:szCs w:val="24"/>
-        </w:rPr>
+    </w:p>
+    <w:p>
+      <w:pPr>
+        <w:ind w:left="720"/>
+        <w:rPr>
+          <w:rFonts w:ascii="Times New Roman" w:hAnsi="Times New Roman" w:cs="Times New Roman"/>
+          <w:sz w:val="24"/>
+          <w:szCs w:val="24"/>
+        </w:rPr>
+      </w:pPr>
+    </w:p>
+    <w:p>
+      <w:pPr>
+        <w:ind w:left="720"/>
+        <w:rPr>
+          <w:rFonts w:ascii="Times New Roman" w:hAnsi="Times New Roman" w:cs="Times New Roman"/>
+          <w:sz w:val="24"/>
+          <w:szCs w:val="24"/>
+        </w:rPr>
+      </w:pPr>
+      <w:r>
+        <w:rPr>
+          <w:rFonts w:ascii="Times New Roman" w:hAnsi="Times New Roman" w:cs="Times New Roman"/>
+          <w:sz w:val="24"/>
+          <w:szCs w:val="24"/>
+        </w:rPr>
+        <w:lastRenderedPageBreak/>
         <w:t>Etch</w:t>
       </w:r>
     </w:p>
@@ -1000,11 +1161,82 @@
       <w:r>
         <w:rPr>
           <w:rFonts w:ascii="Times New Roman" w:hAnsi="Times New Roman" w:cs="Times New Roman"/>
+          <w:sz w:val="24"/>
+          <w:szCs w:val="24"/>
+        </w:rPr>
+        <w:t>Below is a sequence diagram</w:t>
+      </w:r>
+      <w:r>
+        <w:rPr>
+          <w:rFonts w:ascii="Times New Roman" w:hAnsi="Times New Roman" w:cs="Times New Roman"/>
+          <w:sz w:val="24"/>
+          <w:szCs w:val="24"/>
+        </w:rPr>
+        <w:t xml:space="preserve"> for the VPS</w:t>
+      </w:r>
+      <w:bookmarkStart w:id="0" w:name="_GoBack"/>
+      <w:bookmarkEnd w:id="0"/>
+      <w:r>
+        <w:rPr>
+          <w:rFonts w:ascii="Times New Roman" w:hAnsi="Times New Roman" w:cs="Times New Roman"/>
+          <w:sz w:val="24"/>
+          <w:szCs w:val="24"/>
+        </w:rPr>
+        <w:t xml:space="preserve"> to complete the Etch </w:t>
+      </w:r>
+      <w:proofErr w:type="gramStart"/>
+      <w:r>
+        <w:rPr>
+          <w:rFonts w:ascii="Times New Roman" w:hAnsi="Times New Roman" w:cs="Times New Roman"/>
+          <w:sz w:val="24"/>
+          <w:szCs w:val="24"/>
+        </w:rPr>
+        <w:t>A</w:t>
+      </w:r>
+      <w:proofErr w:type="gramEnd"/>
+      <w:r>
+        <w:rPr>
+          <w:rFonts w:ascii="Times New Roman" w:hAnsi="Times New Roman" w:cs="Times New Roman"/>
+          <w:sz w:val="24"/>
+          <w:szCs w:val="24"/>
+        </w:rPr>
+        <w:t xml:space="preserve"> Sketch</w:t>
+      </w:r>
+      <w:r>
+        <w:rPr>
+          <w:rFonts w:ascii="Times New Roman" w:hAnsi="Times New Roman" w:cs="Times New Roman"/>
+          <w:sz w:val="24"/>
+          <w:szCs w:val="24"/>
+        </w:rPr>
+        <w:t xml:space="preserve"> challenge. </w:t>
+      </w:r>
+    </w:p>
+    <w:p>
+      <w:pPr>
+        <w:ind w:left="720"/>
+        <w:rPr>
+          <w:rFonts w:ascii="Times New Roman" w:hAnsi="Times New Roman" w:cs="Times New Roman"/>
+          <w:sz w:val="24"/>
+          <w:szCs w:val="24"/>
+        </w:rPr>
+      </w:pPr>
+    </w:p>
+    <w:p>
+      <w:pPr>
+        <w:ind w:left="720"/>
+        <w:rPr>
+          <w:rFonts w:ascii="Times New Roman" w:hAnsi="Times New Roman" w:cs="Times New Roman"/>
+          <w:sz w:val="24"/>
+          <w:szCs w:val="24"/>
+        </w:rPr>
+      </w:pPr>
+      <w:r>
+        <w:rPr>
+          <w:rFonts w:ascii="Times New Roman" w:hAnsi="Times New Roman" w:cs="Times New Roman"/>
           <w:noProof/>
           <w:sz w:val="24"/>
           <w:szCs w:val="24"/>
         </w:rPr>
-        <w:lastRenderedPageBreak/>
         <w:drawing>
           <wp:inline distT="0" distB="0" distL="0" distR="0" wp14:anchorId="720E6F92" wp14:editId="2EDB2E06">
             <wp:extent cx="4785360" cy="4023360"/>
@@ -1064,14 +1296,157 @@
           <w:szCs w:val="24"/>
         </w:rPr>
       </w:pPr>
-      <w:r>
-        <w:rPr>
-          <w:rFonts w:ascii="Times New Roman" w:hAnsi="Times New Roman" w:cs="Times New Roman"/>
-          <w:sz w:val="24"/>
-          <w:szCs w:val="24"/>
-        </w:rPr>
+    </w:p>
+    <w:p>
+      <w:pPr>
+        <w:ind w:left="720"/>
+        <w:rPr>
+          <w:rFonts w:ascii="Times New Roman" w:hAnsi="Times New Roman" w:cs="Times New Roman"/>
+          <w:sz w:val="24"/>
+          <w:szCs w:val="24"/>
+        </w:rPr>
+      </w:pPr>
+    </w:p>
+    <w:p>
+      <w:pPr>
+        <w:ind w:left="720"/>
+        <w:rPr>
+          <w:rFonts w:ascii="Times New Roman" w:hAnsi="Times New Roman" w:cs="Times New Roman"/>
+          <w:sz w:val="24"/>
+          <w:szCs w:val="24"/>
+        </w:rPr>
+      </w:pPr>
+    </w:p>
+    <w:p>
+      <w:pPr>
+        <w:ind w:left="720"/>
+        <w:rPr>
+          <w:rFonts w:ascii="Times New Roman" w:hAnsi="Times New Roman" w:cs="Times New Roman"/>
+          <w:sz w:val="24"/>
+          <w:szCs w:val="24"/>
+        </w:rPr>
+      </w:pPr>
+    </w:p>
+    <w:p>
+      <w:pPr>
+        <w:ind w:left="720"/>
+        <w:rPr>
+          <w:rFonts w:ascii="Times New Roman" w:hAnsi="Times New Roman" w:cs="Times New Roman"/>
+          <w:sz w:val="24"/>
+          <w:szCs w:val="24"/>
+        </w:rPr>
+      </w:pPr>
+    </w:p>
+    <w:p>
+      <w:pPr>
+        <w:ind w:left="720"/>
+        <w:rPr>
+          <w:rFonts w:ascii="Times New Roman" w:hAnsi="Times New Roman" w:cs="Times New Roman"/>
+          <w:sz w:val="24"/>
+          <w:szCs w:val="24"/>
+        </w:rPr>
+      </w:pPr>
+    </w:p>
+    <w:p>
+      <w:pPr>
+        <w:ind w:left="720"/>
+        <w:rPr>
+          <w:rFonts w:ascii="Times New Roman" w:hAnsi="Times New Roman" w:cs="Times New Roman"/>
+          <w:sz w:val="24"/>
+          <w:szCs w:val="24"/>
+        </w:rPr>
+      </w:pPr>
+    </w:p>
+    <w:p>
+      <w:pPr>
+        <w:ind w:left="720"/>
+        <w:rPr>
+          <w:rFonts w:ascii="Times New Roman" w:hAnsi="Times New Roman" w:cs="Times New Roman"/>
+          <w:sz w:val="24"/>
+          <w:szCs w:val="24"/>
+        </w:rPr>
+      </w:pPr>
+    </w:p>
+    <w:p>
+      <w:pPr>
+        <w:ind w:left="720"/>
+        <w:rPr>
+          <w:rFonts w:ascii="Times New Roman" w:hAnsi="Times New Roman" w:cs="Times New Roman"/>
+          <w:sz w:val="24"/>
+          <w:szCs w:val="24"/>
+        </w:rPr>
+      </w:pPr>
+    </w:p>
+    <w:p>
+      <w:pPr>
+        <w:ind w:left="720"/>
+        <w:rPr>
+          <w:rFonts w:ascii="Times New Roman" w:hAnsi="Times New Roman" w:cs="Times New Roman"/>
+          <w:sz w:val="24"/>
+          <w:szCs w:val="24"/>
+        </w:rPr>
+      </w:pPr>
+      <w:r>
+        <w:rPr>
+          <w:rFonts w:ascii="Times New Roman" w:hAnsi="Times New Roman" w:cs="Times New Roman"/>
+          <w:sz w:val="24"/>
+          <w:szCs w:val="24"/>
+        </w:rPr>
+        <w:lastRenderedPageBreak/>
         <w:t>Cube</w:t>
       </w:r>
+    </w:p>
+    <w:p>
+      <w:pPr>
+        <w:ind w:left="720"/>
+        <w:rPr>
+          <w:rFonts w:ascii="Times New Roman" w:hAnsi="Times New Roman" w:cs="Times New Roman"/>
+          <w:sz w:val="24"/>
+          <w:szCs w:val="24"/>
+        </w:rPr>
+      </w:pPr>
+      <w:r>
+        <w:rPr>
+          <w:rFonts w:ascii="Times New Roman" w:hAnsi="Times New Roman" w:cs="Times New Roman"/>
+          <w:sz w:val="24"/>
+          <w:szCs w:val="24"/>
+        </w:rPr>
+        <w:t>Below is a sequence diagram</w:t>
+      </w:r>
+      <w:r>
+        <w:rPr>
+          <w:rFonts w:ascii="Times New Roman" w:hAnsi="Times New Roman" w:cs="Times New Roman"/>
+          <w:sz w:val="24"/>
+          <w:szCs w:val="24"/>
+        </w:rPr>
+        <w:t xml:space="preserve"> for the VPS</w:t>
+      </w:r>
+      <w:r>
+        <w:rPr>
+          <w:rFonts w:ascii="Times New Roman" w:hAnsi="Times New Roman" w:cs="Times New Roman"/>
+          <w:sz w:val="24"/>
+          <w:szCs w:val="24"/>
+        </w:rPr>
+        <w:t xml:space="preserve"> to complete the Rubik’s Cube</w:t>
+      </w:r>
+      <w:r>
+        <w:rPr>
+          <w:rFonts w:ascii="Times New Roman" w:hAnsi="Times New Roman" w:cs="Times New Roman"/>
+          <w:sz w:val="24"/>
+          <w:szCs w:val="24"/>
+        </w:rPr>
+        <w:t xml:space="preserve"> challenge. </w:t>
+      </w:r>
+    </w:p>
+    <w:p>
+      <w:pPr>
+        <w:ind w:left="720"/>
+        <w:rPr>
+          <w:rFonts w:ascii="Times New Roman" w:hAnsi="Times New Roman" w:cs="Times New Roman"/>
+          <w:sz w:val="24"/>
+          <w:szCs w:val="24"/>
+        </w:rPr>
+      </w:pPr>
     </w:p>
     <w:p>
       <w:pPr>
@@ -1148,6 +1523,106 @@
           <w:szCs w:val="24"/>
         </w:rPr>
       </w:pPr>
+    </w:p>
+    <w:p>
+      <w:pPr>
+        <w:ind w:left="720"/>
+        <w:rPr>
+          <w:rFonts w:ascii="Times New Roman" w:hAnsi="Times New Roman" w:cs="Times New Roman"/>
+          <w:sz w:val="24"/>
+          <w:szCs w:val="24"/>
+        </w:rPr>
+      </w:pPr>
+    </w:p>
+    <w:p>
+      <w:pPr>
+        <w:ind w:left="720"/>
+        <w:rPr>
+          <w:rFonts w:ascii="Times New Roman" w:hAnsi="Times New Roman" w:cs="Times New Roman"/>
+          <w:sz w:val="24"/>
+          <w:szCs w:val="24"/>
+        </w:rPr>
+      </w:pPr>
+    </w:p>
+    <w:p>
+      <w:pPr>
+        <w:ind w:left="720"/>
+        <w:rPr>
+          <w:rFonts w:ascii="Times New Roman" w:hAnsi="Times New Roman" w:cs="Times New Roman"/>
+          <w:sz w:val="24"/>
+          <w:szCs w:val="24"/>
+        </w:rPr>
+      </w:pPr>
+    </w:p>
+    <w:p>
+      <w:pPr>
+        <w:ind w:left="720"/>
+        <w:rPr>
+          <w:rFonts w:ascii="Times New Roman" w:hAnsi="Times New Roman" w:cs="Times New Roman"/>
+          <w:sz w:val="24"/>
+          <w:szCs w:val="24"/>
+        </w:rPr>
+      </w:pPr>
+    </w:p>
+    <w:p>
+      <w:pPr>
+        <w:ind w:left="720"/>
+        <w:rPr>
+          <w:rFonts w:ascii="Times New Roman" w:hAnsi="Times New Roman" w:cs="Times New Roman"/>
+          <w:sz w:val="24"/>
+          <w:szCs w:val="24"/>
+        </w:rPr>
+      </w:pPr>
+    </w:p>
+    <w:p>
+      <w:pPr>
+        <w:ind w:left="720"/>
+        <w:rPr>
+          <w:rFonts w:ascii="Times New Roman" w:hAnsi="Times New Roman" w:cs="Times New Roman"/>
+          <w:sz w:val="24"/>
+          <w:szCs w:val="24"/>
+        </w:rPr>
+      </w:pPr>
+    </w:p>
+    <w:p>
+      <w:pPr>
+        <w:ind w:left="720"/>
+        <w:rPr>
+          <w:rFonts w:ascii="Times New Roman" w:hAnsi="Times New Roman" w:cs="Times New Roman"/>
+          <w:sz w:val="24"/>
+          <w:szCs w:val="24"/>
+        </w:rPr>
+      </w:pPr>
+    </w:p>
+    <w:p>
+      <w:pPr>
+        <w:ind w:left="720"/>
+        <w:rPr>
+          <w:rFonts w:ascii="Times New Roman" w:hAnsi="Times New Roman" w:cs="Times New Roman"/>
+          <w:sz w:val="24"/>
+          <w:szCs w:val="24"/>
+        </w:rPr>
+      </w:pPr>
+    </w:p>
+    <w:p>
+      <w:pPr>
+        <w:ind w:left="720"/>
+        <w:rPr>
+          <w:rFonts w:ascii="Times New Roman" w:hAnsi="Times New Roman" w:cs="Times New Roman"/>
+          <w:sz w:val="24"/>
+          <w:szCs w:val="24"/>
+        </w:rPr>
+      </w:pPr>
+    </w:p>
+    <w:p>
+      <w:pPr>
+        <w:ind w:left="720"/>
+        <w:rPr>
+          <w:rFonts w:ascii="Times New Roman" w:hAnsi="Times New Roman" w:cs="Times New Roman"/>
+          <w:sz w:val="24"/>
+          <w:szCs w:val="24"/>
+        </w:rPr>
+      </w:pPr>
       <w:r>
         <w:rPr>
           <w:rFonts w:ascii="Times New Roman" w:hAnsi="Times New Roman" w:cs="Times New Roman"/>
@@ -1157,6 +1632,58 @@
         <w:lastRenderedPageBreak/>
         <w:t>Card</w:t>
       </w:r>
+    </w:p>
+    <w:p>
+      <w:pPr>
+        <w:ind w:left="720"/>
+        <w:rPr>
+          <w:rFonts w:ascii="Times New Roman" w:hAnsi="Times New Roman" w:cs="Times New Roman"/>
+          <w:sz w:val="24"/>
+          <w:szCs w:val="24"/>
+        </w:rPr>
+      </w:pPr>
+      <w:r>
+        <w:rPr>
+          <w:rFonts w:ascii="Times New Roman" w:hAnsi="Times New Roman" w:cs="Times New Roman"/>
+          <w:sz w:val="24"/>
+          <w:szCs w:val="24"/>
+        </w:rPr>
+        <w:t>Below is a sequence diagram</w:t>
+      </w:r>
+      <w:r>
+        <w:rPr>
+          <w:rFonts w:ascii="Times New Roman" w:hAnsi="Times New Roman" w:cs="Times New Roman"/>
+          <w:sz w:val="24"/>
+          <w:szCs w:val="24"/>
+        </w:rPr>
+        <w:t xml:space="preserve"> for the VPS</w:t>
+      </w:r>
+      <w:r>
+        <w:rPr>
+          <w:rFonts w:ascii="Times New Roman" w:hAnsi="Times New Roman" w:cs="Times New Roman"/>
+          <w:sz w:val="24"/>
+          <w:szCs w:val="24"/>
+        </w:rPr>
+        <w:t xml:space="preserve"> to complete the Playing Card</w:t>
+      </w:r>
+      <w:r>
+        <w:rPr>
+          <w:rFonts w:ascii="Times New Roman" w:hAnsi="Times New Roman" w:cs="Times New Roman"/>
+          <w:sz w:val="24"/>
+          <w:szCs w:val="24"/>
+        </w:rPr>
+        <w:t xml:space="preserve"> challenge. </w:t>
+      </w:r>
+    </w:p>
+    <w:p>
+      <w:pPr>
+        <w:ind w:left="720"/>
+        <w:rPr>
+          <w:rFonts w:ascii="Times New Roman" w:hAnsi="Times New Roman" w:cs="Times New Roman"/>
+          <w:sz w:val="24"/>
+          <w:szCs w:val="24"/>
+        </w:rPr>
+      </w:pPr>
     </w:p>
     <w:p>
       <w:pPr>
@@ -1239,19 +1766,71 @@
         <w:ind w:left="720"/>
         <w:rPr>
           <w:rFonts w:ascii="Times New Roman" w:hAnsi="Times New Roman" w:cs="Times New Roman"/>
+          <w:sz w:val="24"/>
+          <w:szCs w:val="24"/>
+        </w:rPr>
+      </w:pPr>
+      <w:r>
+        <w:rPr>
+          <w:rFonts w:ascii="Times New Roman" w:hAnsi="Times New Roman" w:cs="Times New Roman"/>
+          <w:sz w:val="24"/>
+          <w:szCs w:val="24"/>
+        </w:rPr>
+        <w:t>Shutdown</w:t>
+      </w:r>
+    </w:p>
+    <w:p>
+      <w:pPr>
+        <w:ind w:left="720"/>
+        <w:rPr>
+          <w:rFonts w:ascii="Times New Roman" w:hAnsi="Times New Roman" w:cs="Times New Roman"/>
+          <w:sz w:val="24"/>
+          <w:szCs w:val="24"/>
+        </w:rPr>
+      </w:pPr>
+      <w:r>
+        <w:rPr>
+          <w:rFonts w:ascii="Times New Roman" w:hAnsi="Times New Roman" w:cs="Times New Roman"/>
+          <w:sz w:val="24"/>
+          <w:szCs w:val="24"/>
+        </w:rPr>
+        <w:t>Below is a sequence diagram</w:t>
+      </w:r>
+      <w:r>
+        <w:rPr>
+          <w:rFonts w:ascii="Times New Roman" w:hAnsi="Times New Roman" w:cs="Times New Roman"/>
+          <w:sz w:val="24"/>
+          <w:szCs w:val="24"/>
+        </w:rPr>
+        <w:t xml:space="preserve"> for the VPS to shut down</w:t>
+      </w:r>
+      <w:r>
+        <w:rPr>
+          <w:rFonts w:ascii="Times New Roman" w:hAnsi="Times New Roman" w:cs="Times New Roman"/>
+          <w:sz w:val="24"/>
+          <w:szCs w:val="24"/>
+        </w:rPr>
+        <w:t>.</w:t>
+      </w:r>
+      <w:r>
+        <w:rPr>
+          <w:rFonts w:ascii="Times New Roman" w:hAnsi="Times New Roman" w:cs="Times New Roman"/>
+          <w:sz w:val="24"/>
+          <w:szCs w:val="24"/>
+        </w:rPr>
+        <w:t xml:space="preserve"> This occurs when the VPS has completed the course.</w:t>
+      </w:r>
+    </w:p>
+    <w:p>
+      <w:pPr>
+        <w:ind w:left="720"/>
+        <w:rPr>
+          <w:rFonts w:ascii="Times New Roman" w:hAnsi="Times New Roman" w:cs="Times New Roman"/>
           <w:noProof/>
           <w:sz w:val="24"/>
           <w:szCs w:val="24"/>
         </w:rPr>
       </w:pPr>
-      <w:r>
-        <w:rPr>
-          <w:rFonts w:ascii="Times New Roman" w:hAnsi="Times New Roman" w:cs="Times New Roman"/>
-          <w:sz w:val="24"/>
-          <w:szCs w:val="24"/>
-        </w:rPr>
-        <w:t>Shutdown</w:t>
-      </w:r>
     </w:p>
     <w:p>
       <w:pPr>

</xml_diff>

<commit_message>
Updated Simon Sequence Diagram
</commit_message>
<xml_diff>
--- a/Stakeholders.docx
+++ b/Stakeholders.docx
@@ -1051,10 +1051,10 @@
           <w:szCs w:val="24"/>
         </w:rPr>
         <w:drawing>
-          <wp:inline distT="0" distB="0" distL="0" distR="0" wp14:anchorId="09500F68" wp14:editId="5F6BD069">
-            <wp:extent cx="4785360" cy="4023360"/>
-            <wp:effectExtent l="0" t="0" r="0" b="0"/>
-            <wp:docPr id="18" name="Picture 18" descr="C:\Users\Greg\Desktop\Capstone\SimonDiagram.png"/>
+          <wp:inline distT="0" distB="0" distL="0" distR="0">
+            <wp:extent cx="3825240" cy="3215640"/>
+            <wp:effectExtent l="0" t="0" r="3810" b="3810"/>
+            <wp:docPr id="1" name="Picture 1"/>
             <wp:cNvGraphicFramePr>
               <a:graphicFrameLocks xmlns:a="http://schemas.openxmlformats.org/drawingml/2006/main" noChangeAspect="1"/>
             </wp:cNvGraphicFramePr>
@@ -1062,7 +1062,7 @@
               <a:graphicData uri="http://schemas.openxmlformats.org/drawingml/2006/picture">
                 <pic:pic xmlns:pic="http://schemas.openxmlformats.org/drawingml/2006/picture">
                   <pic:nvPicPr>
-                    <pic:cNvPr id="0" name="Picture 18" descr="C:\Users\Greg\Desktop\Capstone\SimonDiagram.png"/>
+                    <pic:cNvPr id="0" name="Picture 1"/>
                     <pic:cNvPicPr>
                       <a:picLocks noChangeAspect="1" noChangeArrowheads="1"/>
                     </pic:cNvPicPr>
@@ -1083,7 +1083,7 @@
                   <pic:spPr bwMode="auto">
                     <a:xfrm>
                       <a:off x="0" y="0"/>
-                      <a:ext cx="4785360" cy="4023360"/>
+                      <a:ext cx="3825240" cy="3215640"/>
                     </a:xfrm>
                     <a:prstGeom prst="rect">
                       <a:avLst/>
@@ -1099,83 +1099,82 @@
           </wp:inline>
         </w:drawing>
       </w:r>
-    </w:p>
-    <w:p>
-      <w:pPr>
-        <w:ind w:left="720"/>
-        <w:rPr>
-          <w:rFonts w:ascii="Times New Roman" w:hAnsi="Times New Roman" w:cs="Times New Roman"/>
-          <w:sz w:val="24"/>
-          <w:szCs w:val="24"/>
-        </w:rPr>
-      </w:pPr>
-    </w:p>
-    <w:p>
-      <w:pPr>
-        <w:ind w:left="720"/>
-        <w:rPr>
-          <w:rFonts w:ascii="Times New Roman" w:hAnsi="Times New Roman" w:cs="Times New Roman"/>
-          <w:sz w:val="24"/>
-          <w:szCs w:val="24"/>
-        </w:rPr>
-      </w:pPr>
-    </w:p>
-    <w:p>
-      <w:pPr>
-        <w:ind w:left="720"/>
-        <w:rPr>
-          <w:rFonts w:ascii="Times New Roman" w:hAnsi="Times New Roman" w:cs="Times New Roman"/>
-          <w:sz w:val="24"/>
-          <w:szCs w:val="24"/>
-        </w:rPr>
-      </w:pPr>
-    </w:p>
-    <w:p>
-      <w:pPr>
-        <w:ind w:left="720"/>
-        <w:rPr>
-          <w:rFonts w:ascii="Times New Roman" w:hAnsi="Times New Roman" w:cs="Times New Roman"/>
-          <w:sz w:val="24"/>
-          <w:szCs w:val="24"/>
-        </w:rPr>
-      </w:pPr>
-      <w:r>
-        <w:rPr>
-          <w:rFonts w:ascii="Times New Roman" w:hAnsi="Times New Roman" w:cs="Times New Roman"/>
-          <w:sz w:val="24"/>
-          <w:szCs w:val="24"/>
-        </w:rPr>
-        <w:lastRenderedPageBreak/>
-        <w:t>Etch</w:t>
-      </w:r>
-    </w:p>
-    <w:p>
-      <w:pPr>
-        <w:ind w:left="720"/>
-        <w:rPr>
-          <w:rFonts w:ascii="Times New Roman" w:hAnsi="Times New Roman" w:cs="Times New Roman"/>
-          <w:sz w:val="24"/>
-          <w:szCs w:val="24"/>
-        </w:rPr>
-      </w:pPr>
-      <w:r>
-        <w:rPr>
-          <w:rFonts w:ascii="Times New Roman" w:hAnsi="Times New Roman" w:cs="Times New Roman"/>
-          <w:sz w:val="24"/>
-          <w:szCs w:val="24"/>
-        </w:rPr>
-        <w:t>Below is a sequence diagram</w:t>
-      </w:r>
-      <w:r>
-        <w:rPr>
-          <w:rFonts w:ascii="Times New Roman" w:hAnsi="Times New Roman" w:cs="Times New Roman"/>
-          <w:sz w:val="24"/>
-          <w:szCs w:val="24"/>
-        </w:rPr>
-        <w:t xml:space="preserve"> for the VPS</w:t>
-      </w:r>
       <w:bookmarkStart w:id="0" w:name="_GoBack"/>
       <w:bookmarkEnd w:id="0"/>
+    </w:p>
+    <w:p>
+      <w:pPr>
+        <w:ind w:left="720"/>
+        <w:rPr>
+          <w:rFonts w:ascii="Times New Roman" w:hAnsi="Times New Roman" w:cs="Times New Roman"/>
+          <w:sz w:val="24"/>
+          <w:szCs w:val="24"/>
+        </w:rPr>
+      </w:pPr>
+    </w:p>
+    <w:p>
+      <w:pPr>
+        <w:ind w:left="720"/>
+        <w:rPr>
+          <w:rFonts w:ascii="Times New Roman" w:hAnsi="Times New Roman" w:cs="Times New Roman"/>
+          <w:sz w:val="24"/>
+          <w:szCs w:val="24"/>
+        </w:rPr>
+      </w:pPr>
+    </w:p>
+    <w:p>
+      <w:pPr>
+        <w:ind w:left="720"/>
+        <w:rPr>
+          <w:rFonts w:ascii="Times New Roman" w:hAnsi="Times New Roman" w:cs="Times New Roman"/>
+          <w:sz w:val="24"/>
+          <w:szCs w:val="24"/>
+        </w:rPr>
+      </w:pPr>
+    </w:p>
+    <w:p>
+      <w:pPr>
+        <w:ind w:left="720"/>
+        <w:rPr>
+          <w:rFonts w:ascii="Times New Roman" w:hAnsi="Times New Roman" w:cs="Times New Roman"/>
+          <w:sz w:val="24"/>
+          <w:szCs w:val="24"/>
+        </w:rPr>
+      </w:pPr>
+      <w:r>
+        <w:rPr>
+          <w:rFonts w:ascii="Times New Roman" w:hAnsi="Times New Roman" w:cs="Times New Roman"/>
+          <w:sz w:val="24"/>
+          <w:szCs w:val="24"/>
+        </w:rPr>
+        <w:t>Etch</w:t>
+      </w:r>
+    </w:p>
+    <w:p>
+      <w:pPr>
+        <w:ind w:left="720"/>
+        <w:rPr>
+          <w:rFonts w:ascii="Times New Roman" w:hAnsi="Times New Roman" w:cs="Times New Roman"/>
+          <w:sz w:val="24"/>
+          <w:szCs w:val="24"/>
+        </w:rPr>
+      </w:pPr>
+      <w:r>
+        <w:rPr>
+          <w:rFonts w:ascii="Times New Roman" w:hAnsi="Times New Roman" w:cs="Times New Roman"/>
+          <w:sz w:val="24"/>
+          <w:szCs w:val="24"/>
+        </w:rPr>
+        <w:t>Below is a sequence diagram</w:t>
+      </w:r>
+      <w:r>
+        <w:rPr>
+          <w:rFonts w:ascii="Times New Roman" w:hAnsi="Times New Roman" w:cs="Times New Roman"/>
+          <w:sz w:val="24"/>
+          <w:szCs w:val="24"/>
+        </w:rPr>
+        <w:t xml:space="preserve"> for the VPS</w:t>
+      </w:r>
       <w:r>
         <w:rPr>
           <w:rFonts w:ascii="Times New Roman" w:hAnsi="Times New Roman" w:cs="Times New Roman"/>
@@ -1200,15 +1199,7 @@
           <w:sz w:val="24"/>
           <w:szCs w:val="24"/>
         </w:rPr>
-        <w:t xml:space="preserve"> Sketch</w:t>
-      </w:r>
-      <w:r>
-        <w:rPr>
-          <w:rFonts w:ascii="Times New Roman" w:hAnsi="Times New Roman" w:cs="Times New Roman"/>
-          <w:sz w:val="24"/>
-          <w:szCs w:val="24"/>
-        </w:rPr>
-        <w:t xml:space="preserve"> challenge. </w:t>
+        <w:t xml:space="preserve"> Sketch challenge. </w:t>
       </w:r>
     </w:p>
     <w:p>
@@ -1237,6 +1228,7 @@
           <w:sz w:val="24"/>
           <w:szCs w:val="24"/>
         </w:rPr>
+        <w:lastRenderedPageBreak/>
         <w:drawing>
           <wp:inline distT="0" distB="0" distL="0" distR="0" wp14:anchorId="720E6F92" wp14:editId="2EDB2E06">
             <wp:extent cx="4785360" cy="4023360"/>
@@ -1392,78 +1384,70 @@
           <w:sz w:val="24"/>
           <w:szCs w:val="24"/>
         </w:rPr>
+        <w:t>Cube</w:t>
+      </w:r>
+    </w:p>
+    <w:p>
+      <w:pPr>
+        <w:ind w:left="720"/>
+        <w:rPr>
+          <w:rFonts w:ascii="Times New Roman" w:hAnsi="Times New Roman" w:cs="Times New Roman"/>
+          <w:sz w:val="24"/>
+          <w:szCs w:val="24"/>
+        </w:rPr>
+      </w:pPr>
+      <w:r>
+        <w:rPr>
+          <w:rFonts w:ascii="Times New Roman" w:hAnsi="Times New Roman" w:cs="Times New Roman"/>
+          <w:sz w:val="24"/>
+          <w:szCs w:val="24"/>
+        </w:rPr>
+        <w:t>Below is a sequence diagram</w:t>
+      </w:r>
+      <w:r>
+        <w:rPr>
+          <w:rFonts w:ascii="Times New Roman" w:hAnsi="Times New Roman" w:cs="Times New Roman"/>
+          <w:sz w:val="24"/>
+          <w:szCs w:val="24"/>
+        </w:rPr>
+        <w:t xml:space="preserve"> for the VPS</w:t>
+      </w:r>
+      <w:r>
+        <w:rPr>
+          <w:rFonts w:ascii="Times New Roman" w:hAnsi="Times New Roman" w:cs="Times New Roman"/>
+          <w:sz w:val="24"/>
+          <w:szCs w:val="24"/>
+        </w:rPr>
+        <w:t xml:space="preserve"> to complete the Rubik’s Cube challenge. </w:t>
+      </w:r>
+    </w:p>
+    <w:p>
+      <w:pPr>
+        <w:ind w:left="720"/>
+        <w:rPr>
+          <w:rFonts w:ascii="Times New Roman" w:hAnsi="Times New Roman" w:cs="Times New Roman"/>
+          <w:sz w:val="24"/>
+          <w:szCs w:val="24"/>
+        </w:rPr>
+      </w:pPr>
+    </w:p>
+    <w:p>
+      <w:pPr>
+        <w:ind w:left="720"/>
+        <w:rPr>
+          <w:rFonts w:ascii="Times New Roman" w:hAnsi="Times New Roman" w:cs="Times New Roman"/>
+          <w:sz w:val="24"/>
+          <w:szCs w:val="24"/>
+        </w:rPr>
+      </w:pPr>
+      <w:r>
+        <w:rPr>
+          <w:rFonts w:ascii="Times New Roman" w:hAnsi="Times New Roman" w:cs="Times New Roman"/>
+          <w:noProof/>
+          <w:sz w:val="24"/>
+          <w:szCs w:val="24"/>
+        </w:rPr>
         <w:lastRenderedPageBreak/>
-        <w:t>Cube</w:t>
-      </w:r>
-    </w:p>
-    <w:p>
-      <w:pPr>
-        <w:ind w:left="720"/>
-        <w:rPr>
-          <w:rFonts w:ascii="Times New Roman" w:hAnsi="Times New Roman" w:cs="Times New Roman"/>
-          <w:sz w:val="24"/>
-          <w:szCs w:val="24"/>
-        </w:rPr>
-      </w:pPr>
-      <w:r>
-        <w:rPr>
-          <w:rFonts w:ascii="Times New Roman" w:hAnsi="Times New Roman" w:cs="Times New Roman"/>
-          <w:sz w:val="24"/>
-          <w:szCs w:val="24"/>
-        </w:rPr>
-        <w:t>Below is a sequence diagram</w:t>
-      </w:r>
-      <w:r>
-        <w:rPr>
-          <w:rFonts w:ascii="Times New Roman" w:hAnsi="Times New Roman" w:cs="Times New Roman"/>
-          <w:sz w:val="24"/>
-          <w:szCs w:val="24"/>
-        </w:rPr>
-        <w:t xml:space="preserve"> for the VPS</w:t>
-      </w:r>
-      <w:r>
-        <w:rPr>
-          <w:rFonts w:ascii="Times New Roman" w:hAnsi="Times New Roman" w:cs="Times New Roman"/>
-          <w:sz w:val="24"/>
-          <w:szCs w:val="24"/>
-        </w:rPr>
-        <w:t xml:space="preserve"> to complete the Rubik’s Cube</w:t>
-      </w:r>
-      <w:r>
-        <w:rPr>
-          <w:rFonts w:ascii="Times New Roman" w:hAnsi="Times New Roman" w:cs="Times New Roman"/>
-          <w:sz w:val="24"/>
-          <w:szCs w:val="24"/>
-        </w:rPr>
-        <w:t xml:space="preserve"> challenge. </w:t>
-      </w:r>
-    </w:p>
-    <w:p>
-      <w:pPr>
-        <w:ind w:left="720"/>
-        <w:rPr>
-          <w:rFonts w:ascii="Times New Roman" w:hAnsi="Times New Roman" w:cs="Times New Roman"/>
-          <w:sz w:val="24"/>
-          <w:szCs w:val="24"/>
-        </w:rPr>
-      </w:pPr>
-    </w:p>
-    <w:p>
-      <w:pPr>
-        <w:ind w:left="720"/>
-        <w:rPr>
-          <w:rFonts w:ascii="Times New Roman" w:hAnsi="Times New Roman" w:cs="Times New Roman"/>
-          <w:sz w:val="24"/>
-          <w:szCs w:val="24"/>
-        </w:rPr>
-      </w:pPr>
-      <w:r>
-        <w:rPr>
-          <w:rFonts w:ascii="Times New Roman" w:hAnsi="Times New Roman" w:cs="Times New Roman"/>
-          <w:noProof/>
-          <w:sz w:val="24"/>
-          <w:szCs w:val="24"/>
-        </w:rPr>
         <w:drawing>
           <wp:inline distT="0" distB="0" distL="0" distR="0" wp14:anchorId="0DAD0E2E" wp14:editId="4305BA66">
             <wp:extent cx="4785360" cy="3642360"/>
@@ -1629,78 +1613,70 @@
           <w:sz w:val="24"/>
           <w:szCs w:val="24"/>
         </w:rPr>
+        <w:t>Card</w:t>
+      </w:r>
+    </w:p>
+    <w:p>
+      <w:pPr>
+        <w:ind w:left="720"/>
+        <w:rPr>
+          <w:rFonts w:ascii="Times New Roman" w:hAnsi="Times New Roman" w:cs="Times New Roman"/>
+          <w:sz w:val="24"/>
+          <w:szCs w:val="24"/>
+        </w:rPr>
+      </w:pPr>
+      <w:r>
+        <w:rPr>
+          <w:rFonts w:ascii="Times New Roman" w:hAnsi="Times New Roman" w:cs="Times New Roman"/>
+          <w:sz w:val="24"/>
+          <w:szCs w:val="24"/>
+        </w:rPr>
+        <w:t>Below is a sequence diagram</w:t>
+      </w:r>
+      <w:r>
+        <w:rPr>
+          <w:rFonts w:ascii="Times New Roman" w:hAnsi="Times New Roman" w:cs="Times New Roman"/>
+          <w:sz w:val="24"/>
+          <w:szCs w:val="24"/>
+        </w:rPr>
+        <w:t xml:space="preserve"> for the VPS</w:t>
+      </w:r>
+      <w:r>
+        <w:rPr>
+          <w:rFonts w:ascii="Times New Roman" w:hAnsi="Times New Roman" w:cs="Times New Roman"/>
+          <w:sz w:val="24"/>
+          <w:szCs w:val="24"/>
+        </w:rPr>
+        <w:t xml:space="preserve"> to complete the Playing Card challenge. </w:t>
+      </w:r>
+    </w:p>
+    <w:p>
+      <w:pPr>
+        <w:ind w:left="720"/>
+        <w:rPr>
+          <w:rFonts w:ascii="Times New Roman" w:hAnsi="Times New Roman" w:cs="Times New Roman"/>
+          <w:sz w:val="24"/>
+          <w:szCs w:val="24"/>
+        </w:rPr>
+      </w:pPr>
+    </w:p>
+    <w:p>
+      <w:pPr>
+        <w:ind w:left="720"/>
+        <w:rPr>
+          <w:rFonts w:ascii="Times New Roman" w:hAnsi="Times New Roman" w:cs="Times New Roman"/>
+          <w:sz w:val="24"/>
+          <w:szCs w:val="24"/>
+        </w:rPr>
+      </w:pPr>
+      <w:r>
+        <w:rPr>
+          <w:rFonts w:ascii="Times New Roman" w:hAnsi="Times New Roman" w:cs="Times New Roman"/>
+          <w:noProof/>
+          <w:sz w:val="24"/>
+          <w:szCs w:val="24"/>
+        </w:rPr>
         <w:lastRenderedPageBreak/>
-        <w:t>Card</w:t>
-      </w:r>
-    </w:p>
-    <w:p>
-      <w:pPr>
-        <w:ind w:left="720"/>
-        <w:rPr>
-          <w:rFonts w:ascii="Times New Roman" w:hAnsi="Times New Roman" w:cs="Times New Roman"/>
-          <w:sz w:val="24"/>
-          <w:szCs w:val="24"/>
-        </w:rPr>
-      </w:pPr>
-      <w:r>
-        <w:rPr>
-          <w:rFonts w:ascii="Times New Roman" w:hAnsi="Times New Roman" w:cs="Times New Roman"/>
-          <w:sz w:val="24"/>
-          <w:szCs w:val="24"/>
-        </w:rPr>
-        <w:t>Below is a sequence diagram</w:t>
-      </w:r>
-      <w:r>
-        <w:rPr>
-          <w:rFonts w:ascii="Times New Roman" w:hAnsi="Times New Roman" w:cs="Times New Roman"/>
-          <w:sz w:val="24"/>
-          <w:szCs w:val="24"/>
-        </w:rPr>
-        <w:t xml:space="preserve"> for the VPS</w:t>
-      </w:r>
-      <w:r>
-        <w:rPr>
-          <w:rFonts w:ascii="Times New Roman" w:hAnsi="Times New Roman" w:cs="Times New Roman"/>
-          <w:sz w:val="24"/>
-          <w:szCs w:val="24"/>
-        </w:rPr>
-        <w:t xml:space="preserve"> to complete the Playing Card</w:t>
-      </w:r>
-      <w:r>
-        <w:rPr>
-          <w:rFonts w:ascii="Times New Roman" w:hAnsi="Times New Roman" w:cs="Times New Roman"/>
-          <w:sz w:val="24"/>
-          <w:szCs w:val="24"/>
-        </w:rPr>
-        <w:t xml:space="preserve"> challenge. </w:t>
-      </w:r>
-    </w:p>
-    <w:p>
-      <w:pPr>
-        <w:ind w:left="720"/>
-        <w:rPr>
-          <w:rFonts w:ascii="Times New Roman" w:hAnsi="Times New Roman" w:cs="Times New Roman"/>
-          <w:sz w:val="24"/>
-          <w:szCs w:val="24"/>
-        </w:rPr>
-      </w:pPr>
-    </w:p>
-    <w:p>
-      <w:pPr>
-        <w:ind w:left="720"/>
-        <w:rPr>
-          <w:rFonts w:ascii="Times New Roman" w:hAnsi="Times New Roman" w:cs="Times New Roman"/>
-          <w:sz w:val="24"/>
-          <w:szCs w:val="24"/>
-        </w:rPr>
-      </w:pPr>
-      <w:r>
-        <w:rPr>
-          <w:rFonts w:ascii="Times New Roman" w:hAnsi="Times New Roman" w:cs="Times New Roman"/>
-          <w:noProof/>
-          <w:sz w:val="24"/>
-          <w:szCs w:val="24"/>
-        </w:rPr>
         <w:drawing>
           <wp:inline distT="0" distB="0" distL="0" distR="0" wp14:anchorId="3D2BC10E" wp14:editId="5299FBEB">
             <wp:extent cx="4785360" cy="3642360"/>

</xml_diff>